<commit_message>
add projek laravel dan flutter
</commit_message>
<xml_diff>
--- a/PROPOSAL/BAB I.docx
+++ b/PROPOSAL/BAB I.docx
@@ -1,10 +1,10 @@
 
 <file path=word/document.xml><?xml version="1.0" encoding="utf-8"?>
-<w:document xmlns:wpc="http://schemas.microsoft.com/office/word/2010/wordprocessingCanvas" xmlns:cx="http://schemas.microsoft.com/office/drawing/2014/chartex" xmlns:cx1="http://schemas.microsoft.com/office/drawing/2015/9/8/chartex" xmlns:cx2="http://schemas.microsoft.com/office/drawing/2015/10/21/chartex" xmlns:cx3="http://schemas.microsoft.com/office/drawing/2016/5/9/chartex" xmlns:cx4="http://schemas.microsoft.com/office/drawing/2016/5/10/chartex" xmlns:cx5="http://schemas.microsoft.com/office/drawing/2016/5/11/chartex" xmlns:cx6="http://schemas.microsoft.com/office/drawing/2016/5/12/chartex" xmlns:cx7="http://schemas.microsoft.com/office/drawing/2016/5/13/chartex" xmlns:cx8="http://schemas.microsoft.com/office/drawing/2016/5/14/chartex" xmlns:mc="http://schemas.openxmlformats.org/markup-compatibility/2006" xmlns:aink="http://schemas.microsoft.com/office/drawing/2016/ink" xmlns:am3d="http://schemas.microsoft.com/office/drawing/2017/model3d" xmlns:o="urn:schemas-microsoft-com:office:office" xmlns:oel="http://schemas.microsoft.com/office/2019/extlst" xmlns:r="http://schemas.openxmlformats.org/officeDocument/2006/relationships" xmlns:m="http://schemas.openxmlformats.org/officeDocument/2006/math" xmlns:v="urn:schemas-microsoft-com:vml" xmlns:wp14="http://schemas.microsoft.com/office/word/2010/wordprocessingDrawing" xmlns:wp="http://schemas.openxmlformats.org/drawingml/2006/wordprocessingDrawing" xmlns:w10="urn:schemas-microsoft-com:office:word" xmlns:w="http://schemas.openxmlformats.org/wordprocessingml/2006/main" xmlns:w14="http://schemas.microsoft.com/office/word/2010/wordml" xmlns:w15="http://schemas.microsoft.com/office/word/2012/wordml" xmlns:w16cex="http://schemas.microsoft.com/office/word/2018/wordml/cex" xmlns:w16cid="http://schemas.microsoft.com/office/word/2016/wordml/cid" xmlns:w16="http://schemas.microsoft.com/office/word/2018/wordml" xmlns:w16sdtdh="http://schemas.microsoft.com/office/word/2020/wordml/sdtdatahash" xmlns:w16se="http://schemas.microsoft.com/office/word/2015/wordml/symex" xmlns:wpg="http://schemas.microsoft.com/office/word/2010/wordprocessingGroup" xmlns:wpi="http://schemas.microsoft.com/office/word/2010/wordprocessingInk" xmlns:wne="http://schemas.microsoft.com/office/word/2006/wordml" xmlns:wps="http://schemas.microsoft.com/office/word/2010/wordprocessingShape" mc:Ignorable="w14 w15 w16se w16cid w16 w16cex w16sdtdh wp14">
+<w:document xmlns:wpc="http://schemas.microsoft.com/office/word/2010/wordprocessingCanvas" xmlns:cx="http://schemas.microsoft.com/office/drawing/2014/chartex" xmlns:cx1="http://schemas.microsoft.com/office/drawing/2015/9/8/chartex" xmlns:cx2="http://schemas.microsoft.com/office/drawing/2015/10/21/chartex" xmlns:cx3="http://schemas.microsoft.com/office/drawing/2016/5/9/chartex" xmlns:cx4="http://schemas.microsoft.com/office/drawing/2016/5/10/chartex" xmlns:cx5="http://schemas.microsoft.com/office/drawing/2016/5/11/chartex" xmlns:cx6="http://schemas.microsoft.com/office/drawing/2016/5/12/chartex" xmlns:cx7="http://schemas.microsoft.com/office/drawing/2016/5/13/chartex" xmlns:cx8="http://schemas.microsoft.com/office/drawing/2016/5/14/chartex" xmlns:mc="http://schemas.openxmlformats.org/markup-compatibility/2006" xmlns:aink="http://schemas.microsoft.com/office/drawing/2016/ink" xmlns:am3d="http://schemas.microsoft.com/office/drawing/2017/model3d" xmlns:o="urn:schemas-microsoft-com:office:office" xmlns:oel="http://schemas.microsoft.com/office/2019/extlst" xmlns:r="http://schemas.openxmlformats.org/officeDocument/2006/relationships" xmlns:m="http://schemas.openxmlformats.org/officeDocument/2006/math" xmlns:v="urn:schemas-microsoft-com:vml" xmlns:wp14="http://schemas.microsoft.com/office/word/2010/wordprocessingDrawing" xmlns:wp="http://schemas.openxmlformats.org/drawingml/2006/wordprocessingDrawing" xmlns:w10="urn:schemas-microsoft-com:office:word" xmlns:w="http://schemas.openxmlformats.org/wordprocessingml/2006/main" xmlns:w14="http://schemas.microsoft.com/office/word/2010/wordml" xmlns:w15="http://schemas.microsoft.com/office/word/2012/wordml" xmlns:w16cex="http://schemas.microsoft.com/office/word/2018/wordml/cex" xmlns:w16cid="http://schemas.microsoft.com/office/word/2016/wordml/cid" xmlns:w16="http://schemas.microsoft.com/office/word/2018/wordml" xmlns:w16du="http://schemas.microsoft.com/office/word/2023/wordml/word16du" xmlns:w16sdtdh="http://schemas.microsoft.com/office/word/2020/wordml/sdtdatahash" xmlns:w16se="http://schemas.microsoft.com/office/word/2015/wordml/symex" xmlns:wpg="http://schemas.microsoft.com/office/word/2010/wordprocessingGroup" xmlns:wpi="http://schemas.microsoft.com/office/word/2010/wordprocessingInk" xmlns:wne="http://schemas.microsoft.com/office/word/2006/wordml" xmlns:wps="http://schemas.microsoft.com/office/word/2010/wordprocessingShape" mc:Ignorable="w14 w15 w16se w16cid w16 w16cex w16sdtdh w16du wp14">
   <w:body>
     <w:p>
       <w:pPr>
-        <w:spacing w:line="240" w:lineRule="auto"/>
+        <w:spacing w:line="360" w:lineRule="auto"/>
         <w:jc w:val="center"/>
         <w:rPr>
           <w:rFonts w:ascii="Times New Roman" w:hAnsi="Times New Roman" w:cs="Times New Roman"/>
@@ -27,7 +27,7 @@
     </w:p>
     <w:p>
       <w:pPr>
-        <w:spacing w:line="240" w:lineRule="auto"/>
+        <w:spacing w:line="360" w:lineRule="auto"/>
         <w:jc w:val="center"/>
         <w:rPr>
           <w:rFonts w:ascii="Times New Roman" w:hAnsi="Times New Roman" w:cs="Times New Roman"/>
@@ -93,7 +93,61 @@
           <w:sz w:val="24"/>
           <w:szCs w:val="24"/>
         </w:rPr>
-        <w:t>Dalam era digitalisasi yang berkembang pesat, akses internet menjadi kebutuhan pokok bagi banyak individu maupun perusahaan. Salah satu teknologi yang memberikan akses internet dengan kecepatan tinggi adalah Fiber to the Home (FTTH). FTTH adalah teknologi yang memanfaatkan serat optik untuk mengirimkan data secara langsung ke rumah pelanggan, memberikan kecepatan dan stabilitas yang sangat tinggi dalam penggunaan internet.</w:t>
+        <w:t xml:space="preserve">Dalam era digitalisasi yang berkembang pesat, akses internet menjadi kebutuhan pokok bagi banyak individu maupun perusahaan. Salah satu teknologi yang memberikan akses internet dengan kecepatan tinggi adalah Fiber </w:t>
+      </w:r>
+      <w:proofErr w:type="spellStart"/>
+      <w:r>
+        <w:rPr>
+          <w:rFonts w:ascii="Times New Roman" w:hAnsi="Times New Roman" w:cs="Times New Roman"/>
+          <w:sz w:val="24"/>
+          <w:szCs w:val="24"/>
+        </w:rPr>
+        <w:t>to</w:t>
+      </w:r>
+      <w:proofErr w:type="spellEnd"/>
+      <w:r>
+        <w:rPr>
+          <w:rFonts w:ascii="Times New Roman" w:hAnsi="Times New Roman" w:cs="Times New Roman"/>
+          <w:sz w:val="24"/>
+          <w:szCs w:val="24"/>
+        </w:rPr>
+        <w:t xml:space="preserve"> </w:t>
+      </w:r>
+      <w:proofErr w:type="spellStart"/>
+      <w:r>
+        <w:rPr>
+          <w:rFonts w:ascii="Times New Roman" w:hAnsi="Times New Roman" w:cs="Times New Roman"/>
+          <w:sz w:val="24"/>
+          <w:szCs w:val="24"/>
+        </w:rPr>
+        <w:t>the</w:t>
+      </w:r>
+      <w:proofErr w:type="spellEnd"/>
+      <w:r>
+        <w:rPr>
+          <w:rFonts w:ascii="Times New Roman" w:hAnsi="Times New Roman" w:cs="Times New Roman"/>
+          <w:sz w:val="24"/>
+          <w:szCs w:val="24"/>
+        </w:rPr>
+        <w:t xml:space="preserve"> </w:t>
+      </w:r>
+      <w:proofErr w:type="spellStart"/>
+      <w:r>
+        <w:rPr>
+          <w:rFonts w:ascii="Times New Roman" w:hAnsi="Times New Roman" w:cs="Times New Roman"/>
+          <w:sz w:val="24"/>
+          <w:szCs w:val="24"/>
+        </w:rPr>
+        <w:t>Home</w:t>
+      </w:r>
+      <w:proofErr w:type="spellEnd"/>
+      <w:r>
+        <w:rPr>
+          <w:rFonts w:ascii="Times New Roman" w:hAnsi="Times New Roman" w:cs="Times New Roman"/>
+          <w:sz w:val="24"/>
+          <w:szCs w:val="24"/>
+        </w:rPr>
+        <w:t xml:space="preserve"> (FTTH). FTTH adalah teknologi yang memanfaatkan serat optik untuk mengirimkan data secara langsung ke rumah pelanggan, memberikan kecepatan dan stabilitas yang sangat tinggi dalam penggunaan internet.</w:t>
       </w:r>
     </w:p>
     <w:p>
@@ -133,7 +187,25 @@
           <w:sz w:val="24"/>
           <w:szCs w:val="24"/>
         </w:rPr>
-        <w:t>Sistem aplikasi jasa instalasi FTTH dirancang untuk memenuhi kebutuhan tersebut dengan menyediakan platform yang efisien dan user-friendly bagi kedua belah pihak. Berikut adalah beberapa latar belakang yang melatarbelakangi pembuatan sistem aplikasi jasa instalasi FTTH</w:t>
+        <w:t xml:space="preserve">Sistem aplikasi jasa instalasi FTTH dirancang untuk memenuhi kebutuhan tersebut dengan menyediakan platform yang efisien dan </w:t>
+      </w:r>
+      <w:proofErr w:type="spellStart"/>
+      <w:r>
+        <w:rPr>
+          <w:rFonts w:ascii="Times New Roman" w:hAnsi="Times New Roman" w:cs="Times New Roman"/>
+          <w:sz w:val="24"/>
+          <w:szCs w:val="24"/>
+        </w:rPr>
+        <w:t>user-friendly</w:t>
+      </w:r>
+      <w:proofErr w:type="spellEnd"/>
+      <w:r>
+        <w:rPr>
+          <w:rFonts w:ascii="Times New Roman" w:hAnsi="Times New Roman" w:cs="Times New Roman"/>
+          <w:sz w:val="24"/>
+          <w:szCs w:val="24"/>
+        </w:rPr>
+        <w:t xml:space="preserve"> bagi kedua belah pihak. Berikut adalah beberapa latar belakang yang melatarbelakangi pembuatan sistem aplikasi jasa instalasi FTTH</w:t>
       </w:r>
       <w:r>
         <w:rPr>
@@ -290,33 +362,112 @@
           <w:sz w:val="24"/>
           <w:szCs w:val="24"/>
         </w:rPr>
-        <w:t xml:space="preserve">Berdasarkan Latar Belakang diatas, maka dapat dirumuskan permasalahanya yaitu, </w:t>
-      </w:r>
-      <w:r>
-        <w:rPr>
-          <w:rFonts w:ascii="Times New Roman" w:hAnsi="Times New Roman" w:cs="Times New Roman"/>
-          <w:sz w:val="24"/>
-          <w:szCs w:val="24"/>
-        </w:rPr>
-        <w:t xml:space="preserve">bagaiamana merancang bangun </w:t>
-      </w:r>
-      <w:r>
-        <w:rPr>
-          <w:rFonts w:ascii="Times New Roman" w:hAnsi="Times New Roman" w:cs="Times New Roman"/>
-          <w:sz w:val="24"/>
-          <w:szCs w:val="24"/>
-        </w:rPr>
-        <w:t>Aplikasi Portal Layanan Jasa Fiber To The Home Bray Net</w:t>
-      </w:r>
-      <w:r>
-        <w:rPr>
-          <w:rFonts w:ascii="Times New Roman" w:hAnsi="Times New Roman" w:cs="Times New Roman"/>
-          <w:color w:val="FF0000"/>
-          <w:sz w:val="24"/>
-          <w:szCs w:val="24"/>
-        </w:rPr>
-        <w:t xml:space="preserve"> </w:t>
-      </w:r>
+        <w:t xml:space="preserve">Berdasarkan Latar Belakang </w:t>
+      </w:r>
+      <w:proofErr w:type="spellStart"/>
+      <w:r>
+        <w:rPr>
+          <w:rFonts w:ascii="Times New Roman" w:hAnsi="Times New Roman" w:cs="Times New Roman"/>
+          <w:sz w:val="24"/>
+          <w:szCs w:val="24"/>
+        </w:rPr>
+        <w:t>diatas</w:t>
+      </w:r>
+      <w:proofErr w:type="spellEnd"/>
+      <w:r>
+        <w:rPr>
+          <w:rFonts w:ascii="Times New Roman" w:hAnsi="Times New Roman" w:cs="Times New Roman"/>
+          <w:sz w:val="24"/>
+          <w:szCs w:val="24"/>
+        </w:rPr>
+        <w:t xml:space="preserve">, maka dapat dirumuskan </w:t>
+      </w:r>
+      <w:proofErr w:type="spellStart"/>
+      <w:r>
+        <w:rPr>
+          <w:rFonts w:ascii="Times New Roman" w:hAnsi="Times New Roman" w:cs="Times New Roman"/>
+          <w:sz w:val="24"/>
+          <w:szCs w:val="24"/>
+        </w:rPr>
+        <w:t>permasalahanya</w:t>
+      </w:r>
+      <w:proofErr w:type="spellEnd"/>
+      <w:r>
+        <w:rPr>
+          <w:rFonts w:ascii="Times New Roman" w:hAnsi="Times New Roman" w:cs="Times New Roman"/>
+          <w:sz w:val="24"/>
+          <w:szCs w:val="24"/>
+        </w:rPr>
+        <w:t xml:space="preserve"> yaitu, </w:t>
+      </w:r>
+      <w:proofErr w:type="spellStart"/>
+      <w:r>
+        <w:rPr>
+          <w:rFonts w:ascii="Times New Roman" w:hAnsi="Times New Roman" w:cs="Times New Roman"/>
+          <w:sz w:val="24"/>
+          <w:szCs w:val="24"/>
+        </w:rPr>
+        <w:t>bagaiamana</w:t>
+      </w:r>
+      <w:proofErr w:type="spellEnd"/>
+      <w:r>
+        <w:rPr>
+          <w:rFonts w:ascii="Times New Roman" w:hAnsi="Times New Roman" w:cs="Times New Roman"/>
+          <w:sz w:val="24"/>
+          <w:szCs w:val="24"/>
+        </w:rPr>
+        <w:t xml:space="preserve"> merancang bangun </w:t>
+      </w:r>
+      <w:r>
+        <w:rPr>
+          <w:rFonts w:ascii="Times New Roman" w:hAnsi="Times New Roman" w:cs="Times New Roman"/>
+          <w:sz w:val="24"/>
+          <w:szCs w:val="24"/>
+        </w:rPr>
+        <w:t xml:space="preserve">Aplikasi </w:t>
+      </w:r>
+      <w:r>
+        <w:rPr>
+          <w:rFonts w:ascii="Times New Roman" w:hAnsi="Times New Roman" w:cs="Times New Roman"/>
+          <w:sz w:val="24"/>
+          <w:szCs w:val="24"/>
+        </w:rPr>
+        <w:t>Manajemen dan Informasi</w:t>
+      </w:r>
+      <w:r>
+        <w:rPr>
+          <w:rFonts w:ascii="Times New Roman" w:hAnsi="Times New Roman" w:cs="Times New Roman"/>
+          <w:sz w:val="24"/>
+          <w:szCs w:val="24"/>
+        </w:rPr>
+        <w:t xml:space="preserve"> Jasa</w:t>
+      </w:r>
+      <w:r>
+        <w:rPr>
+          <w:rFonts w:ascii="Times New Roman" w:hAnsi="Times New Roman" w:cs="Times New Roman"/>
+          <w:sz w:val="24"/>
+          <w:szCs w:val="24"/>
+        </w:rPr>
+        <w:t xml:space="preserve"> Instalasi</w:t>
+      </w:r>
+      <w:r>
+        <w:rPr>
+          <w:rFonts w:ascii="Times New Roman" w:hAnsi="Times New Roman" w:cs="Times New Roman"/>
+          <w:sz w:val="24"/>
+          <w:szCs w:val="24"/>
+        </w:rPr>
+        <w:t xml:space="preserve"> Fiber To The </w:t>
+      </w:r>
+      <w:proofErr w:type="spellStart"/>
+      <w:r>
+        <w:rPr>
+          <w:rFonts w:ascii="Times New Roman" w:hAnsi="Times New Roman" w:cs="Times New Roman"/>
+          <w:sz w:val="24"/>
+          <w:szCs w:val="24"/>
+        </w:rPr>
+        <w:t>Home</w:t>
+      </w:r>
+      <w:proofErr w:type="spellEnd"/>
       <w:r>
         <w:rPr>
           <w:rFonts w:ascii="Times New Roman" w:hAnsi="Times New Roman" w:cs="Times New Roman"/>
@@ -357,30 +508,56 @@
     <w:p>
       <w:pPr>
         <w:spacing w:line="360" w:lineRule="auto"/>
-        <w:ind w:left="720" w:firstLine="360"/>
-        <w:jc w:val="both"/>
-        <w:rPr>
-          <w:rFonts w:ascii="Times New Roman" w:hAnsi="Times New Roman" w:cs="Times New Roman"/>
-          <w:sz w:val="24"/>
-          <w:szCs w:val="24"/>
-        </w:rPr>
-      </w:pPr>
-      <w:r>
-        <w:rPr>
-          <w:rFonts w:ascii="Times New Roman" w:hAnsi="Times New Roman" w:cs="Times New Roman"/>
-          <w:sz w:val="24"/>
-          <w:szCs w:val="24"/>
-        </w:rPr>
-        <w:t xml:space="preserve">Berdasarkan perumusan masalah yang kemudian muncul untuk menghindari melebarnya masalah dalam perancangan dan pengembangan aplikasi </w:t>
-      </w:r>
-      <w:r>
-        <w:rPr>
-          <w:rFonts w:ascii="Times New Roman" w:hAnsi="Times New Roman" w:cs="Times New Roman"/>
-          <w:sz w:val="24"/>
-          <w:szCs w:val="24"/>
-        </w:rPr>
-        <w:t>Aplikasi Portal Layanan Jasa Fiber To The Home Bray Net</w:t>
-      </w:r>
+        <w:ind w:left="720" w:firstLine="720"/>
+        <w:jc w:val="both"/>
+        <w:rPr>
+          <w:rFonts w:ascii="Times New Roman" w:hAnsi="Times New Roman" w:cs="Times New Roman"/>
+          <w:sz w:val="24"/>
+          <w:szCs w:val="24"/>
+        </w:rPr>
+      </w:pPr>
+      <w:r>
+        <w:rPr>
+          <w:rFonts w:ascii="Times New Roman" w:hAnsi="Times New Roman" w:cs="Times New Roman"/>
+          <w:sz w:val="24"/>
+          <w:szCs w:val="24"/>
+        </w:rPr>
+        <w:t xml:space="preserve">Berdasarkan perumusan masalah yang kemudian muncul untuk menghindari melebarnya masalah dalam perancangan dan pengembangan </w:t>
+      </w:r>
+      <w:r>
+        <w:rPr>
+          <w:rFonts w:ascii="Times New Roman" w:hAnsi="Times New Roman" w:cs="Times New Roman"/>
+          <w:sz w:val="24"/>
+          <w:szCs w:val="24"/>
+        </w:rPr>
+        <w:t xml:space="preserve">Aplikasi </w:t>
+      </w:r>
+      <w:r>
+        <w:rPr>
+          <w:rFonts w:ascii="Times New Roman" w:hAnsi="Times New Roman" w:cs="Times New Roman"/>
+          <w:sz w:val="24"/>
+          <w:szCs w:val="24"/>
+        </w:rPr>
+        <w:t xml:space="preserve">Manajemen dan Informasi </w:t>
+      </w:r>
+      <w:r>
+        <w:rPr>
+          <w:rFonts w:ascii="Times New Roman" w:hAnsi="Times New Roman" w:cs="Times New Roman"/>
+          <w:sz w:val="24"/>
+          <w:szCs w:val="24"/>
+        </w:rPr>
+        <w:t xml:space="preserve">Jasa Fiber To The </w:t>
+      </w:r>
+      <w:proofErr w:type="spellStart"/>
+      <w:r>
+        <w:rPr>
+          <w:rFonts w:ascii="Times New Roman" w:hAnsi="Times New Roman" w:cs="Times New Roman"/>
+          <w:sz w:val="24"/>
+          <w:szCs w:val="24"/>
+        </w:rPr>
+        <w:t>Home</w:t>
+      </w:r>
+      <w:proofErr w:type="spellEnd"/>
       <w:r>
         <w:rPr>
           <w:rFonts w:ascii="Times New Roman" w:hAnsi="Times New Roman" w:cs="Times New Roman"/>
@@ -436,7 +613,47 @@
           <w:sz w:val="24"/>
           <w:szCs w:val="24"/>
         </w:rPr>
-        <w:t xml:space="preserve">elanggan kesulitan menemukan penyedia jasa FTTH yang terpercaya karena kurangnya informasi yang tersedia. </w:t>
+        <w:t xml:space="preserve">elanggan </w:t>
+      </w:r>
+      <w:r>
+        <w:rPr>
+          <w:rFonts w:ascii="Times New Roman" w:hAnsi="Times New Roman" w:cs="Times New Roman"/>
+          <w:sz w:val="24"/>
+          <w:szCs w:val="24"/>
+        </w:rPr>
+        <w:t>hanya</w:t>
+      </w:r>
+      <w:r>
+        <w:rPr>
+          <w:rFonts w:ascii="Times New Roman" w:hAnsi="Times New Roman" w:cs="Times New Roman"/>
+          <w:sz w:val="24"/>
+          <w:szCs w:val="24"/>
+        </w:rPr>
+        <w:t xml:space="preserve"> menemukan jasa</w:t>
+      </w:r>
+      <w:r>
+        <w:rPr>
+          <w:rFonts w:ascii="Times New Roman" w:hAnsi="Times New Roman" w:cs="Times New Roman"/>
+          <w:sz w:val="24"/>
+          <w:szCs w:val="24"/>
+        </w:rPr>
+        <w:t xml:space="preserve"> apa saja </w:t>
+      </w:r>
+      <w:r>
+        <w:rPr>
+          <w:rFonts w:ascii="Times New Roman" w:hAnsi="Times New Roman" w:cs="Times New Roman"/>
+          <w:sz w:val="24"/>
+          <w:szCs w:val="24"/>
+        </w:rPr>
+        <w:t>dari</w:t>
+      </w:r>
+      <w:r>
+        <w:rPr>
+          <w:rFonts w:ascii="Times New Roman" w:hAnsi="Times New Roman" w:cs="Times New Roman"/>
+          <w:sz w:val="24"/>
+          <w:szCs w:val="24"/>
+        </w:rPr>
+        <w:t xml:space="preserve"> informasi yang tersedia.</w:t>
       </w:r>
     </w:p>
     <w:p>
@@ -460,7 +677,15 @@
           <w:sz w:val="24"/>
           <w:szCs w:val="24"/>
         </w:rPr>
-        <w:t>Pengelolaan proyek instalasi FTTH secara manual membutuhkan banyak waktu dan sumber daya.</w:t>
+        <w:t>Fokus instalasi FTTH untuk rumah tinggal atau bisnis</w:t>
+      </w:r>
+      <w:r>
+        <w:rPr>
+          <w:rFonts w:ascii="Times New Roman" w:hAnsi="Times New Roman" w:cs="Times New Roman"/>
+          <w:sz w:val="24"/>
+          <w:szCs w:val="24"/>
+        </w:rPr>
+        <w:t xml:space="preserve"> sederhana.</w:t>
       </w:r>
     </w:p>
     <w:p>
@@ -484,8 +709,21 @@
           <w:sz w:val="24"/>
           <w:szCs w:val="24"/>
         </w:rPr>
-        <w:t>Sistem manajemen proyek yang tidak efisien dapat menghambat pertumbuhan bisnis penyedia jasa FTTH.</w:t>
-      </w:r>
+        <w:t>Pembayaran melalui transfer bank lokal atau dompet digital tertentu.</w:t>
+      </w:r>
+    </w:p>
+    <w:p>
+      <w:pPr>
+        <w:pStyle w:val="DaftarParagraf"/>
+        <w:spacing w:line="360" w:lineRule="auto"/>
+        <w:ind w:left="1440"/>
+        <w:jc w:val="both"/>
+        <w:rPr>
+          <w:rFonts w:ascii="Times New Roman" w:hAnsi="Times New Roman" w:cs="Times New Roman"/>
+          <w:sz w:val="24"/>
+          <w:szCs w:val="24"/>
+        </w:rPr>
+      </w:pPr>
     </w:p>
     <w:p>
       <w:pPr>
@@ -532,7 +770,59 @@
           <w:sz w:val="24"/>
           <w:szCs w:val="24"/>
         </w:rPr>
-        <w:t>Dengan melihat perumusan masalah dan batasan masalah nya, maka tujuan yang hendak dicapai dari dibuatnya sistem ini adalah untuk membuat rancang bangun aplikasi berbasis web dan mobile yang dapat mengatasi permasalahan klien yang ingin mengetahui informasi tentang jasa pemasangan FTTH dan efisiensi operasional bagi pihak penyedia jasa</w:t>
+        <w:t xml:space="preserve">Dengan melihat perumusan masalah dan batasan masalah </w:t>
+      </w:r>
+      <w:proofErr w:type="spellStart"/>
+      <w:r>
+        <w:rPr>
+          <w:rFonts w:ascii="Times New Roman" w:hAnsi="Times New Roman" w:cs="Times New Roman"/>
+          <w:sz w:val="24"/>
+          <w:szCs w:val="24"/>
+        </w:rPr>
+        <w:t>nya</w:t>
+      </w:r>
+      <w:proofErr w:type="spellEnd"/>
+      <w:r>
+        <w:rPr>
+          <w:rFonts w:ascii="Times New Roman" w:hAnsi="Times New Roman" w:cs="Times New Roman"/>
+          <w:sz w:val="24"/>
+          <w:szCs w:val="24"/>
+        </w:rPr>
+        <w:t xml:space="preserve">, maka tujuan yang hendak dicapai dari dibuatnya </w:t>
+      </w:r>
+      <w:r>
+        <w:rPr>
+          <w:rFonts w:ascii="Times New Roman" w:hAnsi="Times New Roman" w:cs="Times New Roman"/>
+          <w:sz w:val="24"/>
+          <w:szCs w:val="24"/>
+        </w:rPr>
+        <w:t>aplikasi</w:t>
+      </w:r>
+      <w:r>
+        <w:rPr>
+          <w:rFonts w:ascii="Times New Roman" w:hAnsi="Times New Roman" w:cs="Times New Roman"/>
+          <w:sz w:val="24"/>
+          <w:szCs w:val="24"/>
+        </w:rPr>
+        <w:t xml:space="preserve"> ini adalah untuk membuat rancang bangun aplikasi berbasis web dan </w:t>
+      </w:r>
+      <w:proofErr w:type="spellStart"/>
+      <w:r>
+        <w:rPr>
+          <w:rFonts w:ascii="Times New Roman" w:hAnsi="Times New Roman" w:cs="Times New Roman"/>
+          <w:sz w:val="24"/>
+          <w:szCs w:val="24"/>
+        </w:rPr>
+        <w:t>mobile</w:t>
+      </w:r>
+      <w:proofErr w:type="spellEnd"/>
+      <w:r>
+        <w:rPr>
+          <w:rFonts w:ascii="Times New Roman" w:hAnsi="Times New Roman" w:cs="Times New Roman"/>
+          <w:sz w:val="24"/>
+          <w:szCs w:val="24"/>
+        </w:rPr>
+        <w:t xml:space="preserve"> yang dapat mengatasi permasalahan klien tentang jasa pemasangan FTTH dan efisiensi operasional bagi pihak penyedia jasa</w:t>
       </w:r>
       <w:r>
         <w:rPr>
@@ -604,8 +894,50 @@
           <w:sz w:val="24"/>
           <w:szCs w:val="24"/>
         </w:rPr>
-        <w:t>Aplikasi Portal Layanan Jasa Fiber To The Home Bray Net</w:t>
-      </w:r>
+        <w:t xml:space="preserve">Aplikasi </w:t>
+      </w:r>
+      <w:r>
+        <w:rPr>
+          <w:rFonts w:ascii="Times New Roman" w:hAnsi="Times New Roman" w:cs="Times New Roman"/>
+          <w:sz w:val="24"/>
+          <w:szCs w:val="24"/>
+        </w:rPr>
+        <w:t>Manajemen dan Informasi</w:t>
+      </w:r>
+      <w:r>
+        <w:rPr>
+          <w:rFonts w:ascii="Times New Roman" w:hAnsi="Times New Roman" w:cs="Times New Roman"/>
+          <w:sz w:val="24"/>
+          <w:szCs w:val="24"/>
+        </w:rPr>
+        <w:t xml:space="preserve"> Jasa</w:t>
+      </w:r>
+      <w:r>
+        <w:rPr>
+          <w:rFonts w:ascii="Times New Roman" w:hAnsi="Times New Roman" w:cs="Times New Roman"/>
+          <w:sz w:val="24"/>
+          <w:szCs w:val="24"/>
+        </w:rPr>
+        <w:t xml:space="preserve"> Instalasi</w:t>
+      </w:r>
+      <w:r>
+        <w:rPr>
+          <w:rFonts w:ascii="Times New Roman" w:hAnsi="Times New Roman" w:cs="Times New Roman"/>
+          <w:sz w:val="24"/>
+          <w:szCs w:val="24"/>
+        </w:rPr>
+        <w:t xml:space="preserve"> Fiber To The </w:t>
+      </w:r>
+      <w:proofErr w:type="spellStart"/>
+      <w:r>
+        <w:rPr>
+          <w:rFonts w:ascii="Times New Roman" w:hAnsi="Times New Roman" w:cs="Times New Roman"/>
+          <w:sz w:val="24"/>
+          <w:szCs w:val="24"/>
+        </w:rPr>
+        <w:t>Home</w:t>
+      </w:r>
+      <w:proofErr w:type="spellEnd"/>
       <w:r>
         <w:rPr>
           <w:rFonts w:ascii="Times New Roman" w:hAnsi="Times New Roman" w:cs="Times New Roman"/>
@@ -675,7 +1007,6 @@
           <w:sz w:val="24"/>
           <w:szCs w:val="24"/>
         </w:rPr>
-        <w:lastRenderedPageBreak/>
         <w:t xml:space="preserve">Memberi kemudahan proses transaksi antara pelanggan dan pihak instalasi jasa </w:t>
       </w:r>
       <w:r>
@@ -738,6 +1069,19 @@
     <w:p>
       <w:pPr>
         <w:pStyle w:val="DaftarParagraf"/>
+        <w:spacing w:line="360" w:lineRule="auto"/>
+        <w:ind w:left="1440"/>
+        <w:jc w:val="both"/>
+        <w:rPr>
+          <w:rFonts w:ascii="Times New Roman" w:hAnsi="Times New Roman" w:cs="Times New Roman"/>
+          <w:sz w:val="24"/>
+          <w:szCs w:val="24"/>
+        </w:rPr>
+      </w:pPr>
+    </w:p>
+    <w:p>
+      <w:pPr>
+        <w:pStyle w:val="DaftarParagraf"/>
         <w:numPr>
           <w:ilvl w:val="0"/>
           <w:numId w:val="1"/>
@@ -760,6 +1104,7 @@
           <w:sz w:val="24"/>
           <w:szCs w:val="24"/>
         </w:rPr>
+        <w:lastRenderedPageBreak/>
         <w:t>Sistematika Penulisan</w:t>
       </w:r>
     </w:p>
@@ -770,16 +1115,17 @@
           <w:ilvl w:val="1"/>
           <w:numId w:val="1"/>
         </w:numPr>
-        <w:spacing w:line="360" w:lineRule="auto"/>
-        <w:jc w:val="both"/>
-        <w:rPr>
-          <w:rFonts w:ascii="Times New Roman" w:hAnsi="Times New Roman" w:cs="Times New Roman"/>
-          <w:b/>
-          <w:bCs/>
-          <w:sz w:val="24"/>
-          <w:szCs w:val="24"/>
-        </w:rPr>
-      </w:pPr>
+        <w:spacing w:after="0" w:line="360" w:lineRule="auto"/>
+        <w:jc w:val="both"/>
+        <w:rPr>
+          <w:rFonts w:ascii="Times New Roman" w:hAnsi="Times New Roman" w:cs="Times New Roman"/>
+          <w:b/>
+          <w:bCs/>
+          <w:sz w:val="24"/>
+          <w:szCs w:val="24"/>
+        </w:rPr>
+      </w:pPr>
+      <w:proofErr w:type="spellStart"/>
       <w:r>
         <w:rPr>
           <w:rFonts w:ascii="Times New Roman" w:hAnsi="Times New Roman" w:cs="Times New Roman"/>
@@ -790,10 +1136,11 @@
         </w:rPr>
         <w:t>Cover</w:t>
       </w:r>
-    </w:p>
-    <w:p>
-      <w:pPr>
-        <w:spacing w:line="360" w:lineRule="auto"/>
+      <w:proofErr w:type="spellEnd"/>
+    </w:p>
+    <w:p>
+      <w:pPr>
+        <w:spacing w:after="0" w:line="360" w:lineRule="auto"/>
         <w:ind w:left="1418"/>
         <w:jc w:val="both"/>
         <w:rPr>
@@ -865,8 +1212,36 @@
           <w:sz w:val="24"/>
           <w:szCs w:val="24"/>
         </w:rPr>
-        <w:t>Halaman ini berisi tulisan lembar pengesahan, proposal proyek, judul proyek, nama mahasiswa, NIM, jurusan, kelas, prodi, email, tanda tangan kaprodi</w:t>
-      </w:r>
+        <w:t xml:space="preserve">Halaman ini berisi tulisan lembar pengesahan, proposal proyek, judul proyek, nama mahasiswa, NIM, jurusan, kelas, </w:t>
+      </w:r>
+      <w:proofErr w:type="spellStart"/>
+      <w:r>
+        <w:rPr>
+          <w:rFonts w:ascii="Times New Roman" w:hAnsi="Times New Roman" w:cs="Times New Roman"/>
+          <w:sz w:val="24"/>
+          <w:szCs w:val="24"/>
+        </w:rPr>
+        <w:t>prodi</w:t>
+      </w:r>
+      <w:proofErr w:type="spellEnd"/>
+      <w:r>
+        <w:rPr>
+          <w:rFonts w:ascii="Times New Roman" w:hAnsi="Times New Roman" w:cs="Times New Roman"/>
+          <w:sz w:val="24"/>
+          <w:szCs w:val="24"/>
+        </w:rPr>
+        <w:t xml:space="preserve">, email, tanda tangan </w:t>
+      </w:r>
+      <w:proofErr w:type="spellStart"/>
+      <w:r>
+        <w:rPr>
+          <w:rFonts w:ascii="Times New Roman" w:hAnsi="Times New Roman" w:cs="Times New Roman"/>
+          <w:sz w:val="24"/>
+          <w:szCs w:val="24"/>
+        </w:rPr>
+        <w:t>kaprodi</w:t>
+      </w:r>
+      <w:proofErr w:type="spellEnd"/>
       <w:r>
         <w:rPr>
           <w:rFonts w:ascii="Times New Roman" w:hAnsi="Times New Roman" w:cs="Times New Roman"/>
@@ -881,7 +1256,25 @@
           <w:sz w:val="24"/>
           <w:szCs w:val="24"/>
         </w:rPr>
-        <w:t>, nama kaprodi D3TI, NIDN, tempat,</w:t>
+        <w:t xml:space="preserve">, nama </w:t>
+      </w:r>
+      <w:proofErr w:type="spellStart"/>
+      <w:r>
+        <w:rPr>
+          <w:rFonts w:ascii="Times New Roman" w:hAnsi="Times New Roman" w:cs="Times New Roman"/>
+          <w:sz w:val="24"/>
+          <w:szCs w:val="24"/>
+        </w:rPr>
+        <w:t>kaprodi</w:t>
+      </w:r>
+      <w:proofErr w:type="spellEnd"/>
+      <w:r>
+        <w:rPr>
+          <w:rFonts w:ascii="Times New Roman" w:hAnsi="Times New Roman" w:cs="Times New Roman"/>
+          <w:sz w:val="24"/>
+          <w:szCs w:val="24"/>
+        </w:rPr>
+        <w:t xml:space="preserve"> D3TI, NIDN, tempat,</w:t>
       </w:r>
       <w:r>
         <w:rPr>
@@ -897,7 +1290,25 @@
           <w:sz w:val="24"/>
           <w:szCs w:val="24"/>
         </w:rPr>
-        <w:t>tanggal bulan dan tahun, nama fasilitator, tanda tangan fasiliator, dan NIDN.</w:t>
+        <w:t xml:space="preserve">tanggal bulan dan tahun, nama fasilitator, tanda tangan </w:t>
+      </w:r>
+      <w:proofErr w:type="spellStart"/>
+      <w:r>
+        <w:rPr>
+          <w:rFonts w:ascii="Times New Roman" w:hAnsi="Times New Roman" w:cs="Times New Roman"/>
+          <w:sz w:val="24"/>
+          <w:szCs w:val="24"/>
+        </w:rPr>
+        <w:t>fasiliator</w:t>
+      </w:r>
+      <w:proofErr w:type="spellEnd"/>
+      <w:r>
+        <w:rPr>
+          <w:rFonts w:ascii="Times New Roman" w:hAnsi="Times New Roman" w:cs="Times New Roman"/>
+          <w:sz w:val="24"/>
+          <w:szCs w:val="24"/>
+        </w:rPr>
+        <w:t>, dan NIDN.</w:t>
       </w:r>
     </w:p>
     <w:p>
@@ -947,7 +1358,43 @@
           <w:sz w:val="24"/>
           <w:szCs w:val="24"/>
         </w:rPr>
-        <w:t>Halaman ini berisi judul dan subjudul yang ditulis dengan petunjuk  nomor halamanya.</w:t>
+        <w:t xml:space="preserve">Halaman ini berisi judul dan </w:t>
+      </w:r>
+      <w:proofErr w:type="spellStart"/>
+      <w:r>
+        <w:rPr>
+          <w:rFonts w:ascii="Times New Roman" w:hAnsi="Times New Roman" w:cs="Times New Roman"/>
+          <w:sz w:val="24"/>
+          <w:szCs w:val="24"/>
+        </w:rPr>
+        <w:t>subjudul</w:t>
+      </w:r>
+      <w:proofErr w:type="spellEnd"/>
+      <w:r>
+        <w:rPr>
+          <w:rFonts w:ascii="Times New Roman" w:hAnsi="Times New Roman" w:cs="Times New Roman"/>
+          <w:sz w:val="24"/>
+          <w:szCs w:val="24"/>
+        </w:rPr>
+        <w:t xml:space="preserve"> yang ditulis dengan petunjuk  nomor </w:t>
+      </w:r>
+      <w:proofErr w:type="spellStart"/>
+      <w:r>
+        <w:rPr>
+          <w:rFonts w:ascii="Times New Roman" w:hAnsi="Times New Roman" w:cs="Times New Roman"/>
+          <w:sz w:val="24"/>
+          <w:szCs w:val="24"/>
+        </w:rPr>
+        <w:t>halamanya</w:t>
+      </w:r>
+      <w:proofErr w:type="spellEnd"/>
+      <w:r>
+        <w:rPr>
+          <w:rFonts w:ascii="Times New Roman" w:hAnsi="Times New Roman" w:cs="Times New Roman"/>
+          <w:sz w:val="24"/>
+          <w:szCs w:val="24"/>
+        </w:rPr>
+        <w:t>.</w:t>
       </w:r>
     </w:p>
     <w:bookmarkEnd w:id="0"/>
@@ -1022,8 +1469,18 @@
           <w:sz w:val="24"/>
           <w:szCs w:val="24"/>
         </w:rPr>
-        <w:t>yang sesuai dengan bagian nya</w:t>
-      </w:r>
+        <w:t xml:space="preserve">yang sesuai dengan bagian </w:t>
+      </w:r>
+      <w:proofErr w:type="spellStart"/>
+      <w:r>
+        <w:rPr>
+          <w:rFonts w:ascii="Times New Roman" w:hAnsi="Times New Roman" w:cs="Times New Roman"/>
+          <w:sz w:val="24"/>
+          <w:szCs w:val="24"/>
+        </w:rPr>
+        <w:t>nya</w:t>
+      </w:r>
+      <w:proofErr w:type="spellEnd"/>
       <w:r>
         <w:rPr>
           <w:rFonts w:ascii="Times New Roman" w:hAnsi="Times New Roman" w:cs="Times New Roman"/>
@@ -1040,6 +1497,7 @@
         </w:rPr>
         <w:t xml:space="preserve">n </w:t>
       </w:r>
+      <w:proofErr w:type="spellStart"/>
       <w:r>
         <w:rPr>
           <w:rFonts w:ascii="Times New Roman" w:hAnsi="Times New Roman" w:cs="Times New Roman"/>
@@ -1048,6 +1506,7 @@
         </w:rPr>
         <w:t>nya</w:t>
       </w:r>
+      <w:proofErr w:type="spellEnd"/>
       <w:r>
         <w:rPr>
           <w:rFonts w:ascii="Times New Roman" w:hAnsi="Times New Roman" w:cs="Times New Roman"/>
@@ -1130,13 +1589,23 @@
         </w:rPr>
         <w:t xml:space="preserve">n </w:t>
       </w:r>
-      <w:r>
-        <w:rPr>
-          <w:rFonts w:ascii="Times New Roman" w:hAnsi="Times New Roman" w:cs="Times New Roman"/>
-          <w:sz w:val="24"/>
-          <w:szCs w:val="24"/>
-        </w:rPr>
-        <w:t>nya ditulis dengan petunjuk  nomor halama</w:t>
+      <w:proofErr w:type="spellStart"/>
+      <w:r>
+        <w:rPr>
+          <w:rFonts w:ascii="Times New Roman" w:hAnsi="Times New Roman" w:cs="Times New Roman"/>
+          <w:sz w:val="24"/>
+          <w:szCs w:val="24"/>
+        </w:rPr>
+        <w:t>nya</w:t>
+      </w:r>
+      <w:proofErr w:type="spellEnd"/>
+      <w:r>
+        <w:rPr>
+          <w:rFonts w:ascii="Times New Roman" w:hAnsi="Times New Roman" w:cs="Times New Roman"/>
+          <w:sz w:val="24"/>
+          <w:szCs w:val="24"/>
+        </w:rPr>
+        <w:t xml:space="preserve"> ditulis dengan petunjuk  nomor halama</w:t>
       </w:r>
       <w:r>
         <w:rPr>
@@ -1146,13 +1615,23 @@
         </w:rPr>
         <w:t xml:space="preserve">n </w:t>
       </w:r>
-      <w:r>
-        <w:rPr>
-          <w:rFonts w:ascii="Times New Roman" w:hAnsi="Times New Roman" w:cs="Times New Roman"/>
-          <w:sz w:val="24"/>
-          <w:szCs w:val="24"/>
-        </w:rPr>
-        <w:t>nya.</w:t>
+      <w:proofErr w:type="spellStart"/>
+      <w:r>
+        <w:rPr>
+          <w:rFonts w:ascii="Times New Roman" w:hAnsi="Times New Roman" w:cs="Times New Roman"/>
+          <w:sz w:val="24"/>
+          <w:szCs w:val="24"/>
+        </w:rPr>
+        <w:t>nya</w:t>
+      </w:r>
+      <w:proofErr w:type="spellEnd"/>
+      <w:r>
+        <w:rPr>
+          <w:rFonts w:ascii="Times New Roman" w:hAnsi="Times New Roman" w:cs="Times New Roman"/>
+          <w:sz w:val="24"/>
+          <w:szCs w:val="24"/>
+        </w:rPr>
+        <w:t>.</w:t>
       </w:r>
     </w:p>
     <w:p>
@@ -1388,8 +1867,79 @@
           <w:sz w:val="24"/>
           <w:szCs w:val="24"/>
         </w:rPr>
-        <w:lastRenderedPageBreak/>
-        <w:t>Bab ini berisi tentang tahapan perencanaan sistem yang akan dibuat dan gambar sebuah diagram ERD, Flowchart dan use case, beserta mockup untuk digunakan sebagai patokan dalam pembuatan aplikasi.</w:t>
+        <w:t xml:space="preserve">Bab ini berisi tentang tahapan perencanaan sistem yang akan dibuat dan gambar sebuah diagram ERD, </w:t>
+      </w:r>
+      <w:proofErr w:type="spellStart"/>
+      <w:r>
+        <w:rPr>
+          <w:rFonts w:ascii="Times New Roman" w:hAnsi="Times New Roman" w:cs="Times New Roman"/>
+          <w:sz w:val="24"/>
+          <w:szCs w:val="24"/>
+        </w:rPr>
+        <w:t>Flowchart</w:t>
+      </w:r>
+      <w:proofErr w:type="spellEnd"/>
+      <w:r>
+        <w:rPr>
+          <w:rFonts w:ascii="Times New Roman" w:hAnsi="Times New Roman" w:cs="Times New Roman"/>
+          <w:sz w:val="24"/>
+          <w:szCs w:val="24"/>
+        </w:rPr>
+        <w:t xml:space="preserve"> dan </w:t>
+      </w:r>
+      <w:proofErr w:type="spellStart"/>
+      <w:r>
+        <w:rPr>
+          <w:rFonts w:ascii="Times New Roman" w:hAnsi="Times New Roman" w:cs="Times New Roman"/>
+          <w:sz w:val="24"/>
+          <w:szCs w:val="24"/>
+        </w:rPr>
+        <w:t>use</w:t>
+      </w:r>
+      <w:proofErr w:type="spellEnd"/>
+      <w:r>
+        <w:rPr>
+          <w:rFonts w:ascii="Times New Roman" w:hAnsi="Times New Roman" w:cs="Times New Roman"/>
+          <w:sz w:val="24"/>
+          <w:szCs w:val="24"/>
+        </w:rPr>
+        <w:t xml:space="preserve"> </w:t>
+      </w:r>
+      <w:proofErr w:type="spellStart"/>
+      <w:r>
+        <w:rPr>
+          <w:rFonts w:ascii="Times New Roman" w:hAnsi="Times New Roman" w:cs="Times New Roman"/>
+          <w:sz w:val="24"/>
+          <w:szCs w:val="24"/>
+        </w:rPr>
+        <w:t>case</w:t>
+      </w:r>
+      <w:proofErr w:type="spellEnd"/>
+      <w:r>
+        <w:rPr>
+          <w:rFonts w:ascii="Times New Roman" w:hAnsi="Times New Roman" w:cs="Times New Roman"/>
+          <w:sz w:val="24"/>
+          <w:szCs w:val="24"/>
+        </w:rPr>
+        <w:t xml:space="preserve">, beserta </w:t>
+      </w:r>
+      <w:proofErr w:type="spellStart"/>
+      <w:r>
+        <w:rPr>
+          <w:rFonts w:ascii="Times New Roman" w:hAnsi="Times New Roman" w:cs="Times New Roman"/>
+          <w:sz w:val="24"/>
+          <w:szCs w:val="24"/>
+        </w:rPr>
+        <w:t>mockup</w:t>
+      </w:r>
+      <w:proofErr w:type="spellEnd"/>
+      <w:r>
+        <w:rPr>
+          <w:rFonts w:ascii="Times New Roman" w:hAnsi="Times New Roman" w:cs="Times New Roman"/>
+          <w:sz w:val="24"/>
+          <w:szCs w:val="24"/>
+        </w:rPr>
+        <w:t xml:space="preserve"> untuk digunakan sebagai patokan dalam pembuatan aplikasi.</w:t>
       </w:r>
     </w:p>
     <w:p>
@@ -1438,6 +1988,7 @@
           <w:sz w:val="24"/>
           <w:szCs w:val="24"/>
         </w:rPr>
+        <w:lastRenderedPageBreak/>
         <w:t>Halaman ini berisi tentang harapan dengan hasil yang sesuai setelah adanya aplikasi yang sedang dirancang.</w:t>
       </w:r>
     </w:p>
@@ -1595,7 +2146,25 @@
           <w:sz w:val="24"/>
           <w:szCs w:val="24"/>
         </w:rPr>
-        <w:t>surat pernyataan kesediaan mitra untuk kerjasama.</w:t>
+        <w:t xml:space="preserve">surat pernyataan kesediaan mitra untuk </w:t>
+      </w:r>
+      <w:proofErr w:type="spellStart"/>
+      <w:r>
+        <w:rPr>
+          <w:rFonts w:ascii="Times New Roman" w:hAnsi="Times New Roman" w:cs="Times New Roman"/>
+          <w:sz w:val="24"/>
+          <w:szCs w:val="24"/>
+        </w:rPr>
+        <w:t>kerjasama</w:t>
+      </w:r>
+      <w:proofErr w:type="spellEnd"/>
+      <w:r>
+        <w:rPr>
+          <w:rFonts w:ascii="Times New Roman" w:hAnsi="Times New Roman" w:cs="Times New Roman"/>
+          <w:sz w:val="24"/>
+          <w:szCs w:val="24"/>
+        </w:rPr>
+        <w:t>.</w:t>
       </w:r>
     </w:p>
     <w:sectPr>
@@ -1609,7 +2178,7 @@
 </file>
 
 <file path=word/numbering.xml><?xml version="1.0" encoding="utf-8"?>
-<w:numbering xmlns:wpc="http://schemas.microsoft.com/office/word/2010/wordprocessingCanvas" xmlns:cx="http://schemas.microsoft.com/office/drawing/2014/chartex" xmlns:cx1="http://schemas.microsoft.com/office/drawing/2015/9/8/chartex" xmlns:cx2="http://schemas.microsoft.com/office/drawing/2015/10/21/chartex" xmlns:cx3="http://schemas.microsoft.com/office/drawing/2016/5/9/chartex" xmlns:cx4="http://schemas.microsoft.com/office/drawing/2016/5/10/chartex" xmlns:cx5="http://schemas.microsoft.com/office/drawing/2016/5/11/chartex" xmlns:cx6="http://schemas.microsoft.com/office/drawing/2016/5/12/chartex" xmlns:cx7="http://schemas.microsoft.com/office/drawing/2016/5/13/chartex" xmlns:cx8="http://schemas.microsoft.com/office/drawing/2016/5/14/chartex" xmlns:mc="http://schemas.openxmlformats.org/markup-compatibility/2006" xmlns:aink="http://schemas.microsoft.com/office/drawing/2016/ink" xmlns:am3d="http://schemas.microsoft.com/office/drawing/2017/model3d" xmlns:o="urn:schemas-microsoft-com:office:office" xmlns:oel="http://schemas.microsoft.com/office/2019/extlst" xmlns:r="http://schemas.openxmlformats.org/officeDocument/2006/relationships" xmlns:m="http://schemas.openxmlformats.org/officeDocument/2006/math" xmlns:v="urn:schemas-microsoft-com:vml" xmlns:wp14="http://schemas.microsoft.com/office/word/2010/wordprocessingDrawing" xmlns:wp="http://schemas.openxmlformats.org/drawingml/2006/wordprocessingDrawing" xmlns:w10="urn:schemas-microsoft-com:office:word" xmlns:w="http://schemas.openxmlformats.org/wordprocessingml/2006/main" xmlns:w14="http://schemas.microsoft.com/office/word/2010/wordml" xmlns:w15="http://schemas.microsoft.com/office/word/2012/wordml" xmlns:w16cex="http://schemas.microsoft.com/office/word/2018/wordml/cex" xmlns:w16cid="http://schemas.microsoft.com/office/word/2016/wordml/cid" xmlns:w16="http://schemas.microsoft.com/office/word/2018/wordml" xmlns:w16sdtdh="http://schemas.microsoft.com/office/word/2020/wordml/sdtdatahash" xmlns:w16se="http://schemas.microsoft.com/office/word/2015/wordml/symex" xmlns:wpg="http://schemas.microsoft.com/office/word/2010/wordprocessingGroup" xmlns:wpi="http://schemas.microsoft.com/office/word/2010/wordprocessingInk" xmlns:wne="http://schemas.microsoft.com/office/word/2006/wordml" xmlns:wps="http://schemas.microsoft.com/office/word/2010/wordprocessingShape" mc:Ignorable="w14 w15 w16se w16cid w16 w16cex w16sdtdh wp14">
+<w:numbering xmlns:wpc="http://schemas.microsoft.com/office/word/2010/wordprocessingCanvas" xmlns:cx="http://schemas.microsoft.com/office/drawing/2014/chartex" xmlns:cx1="http://schemas.microsoft.com/office/drawing/2015/9/8/chartex" xmlns:cx2="http://schemas.microsoft.com/office/drawing/2015/10/21/chartex" xmlns:cx3="http://schemas.microsoft.com/office/drawing/2016/5/9/chartex" xmlns:cx4="http://schemas.microsoft.com/office/drawing/2016/5/10/chartex" xmlns:cx5="http://schemas.microsoft.com/office/drawing/2016/5/11/chartex" xmlns:cx6="http://schemas.microsoft.com/office/drawing/2016/5/12/chartex" xmlns:cx7="http://schemas.microsoft.com/office/drawing/2016/5/13/chartex" xmlns:cx8="http://schemas.microsoft.com/office/drawing/2016/5/14/chartex" xmlns:mc="http://schemas.openxmlformats.org/markup-compatibility/2006" xmlns:aink="http://schemas.microsoft.com/office/drawing/2016/ink" xmlns:am3d="http://schemas.microsoft.com/office/drawing/2017/model3d" xmlns:o="urn:schemas-microsoft-com:office:office" xmlns:oel="http://schemas.microsoft.com/office/2019/extlst" xmlns:r="http://schemas.openxmlformats.org/officeDocument/2006/relationships" xmlns:m="http://schemas.openxmlformats.org/officeDocument/2006/math" xmlns:v="urn:schemas-microsoft-com:vml" xmlns:wp14="http://schemas.microsoft.com/office/word/2010/wordprocessingDrawing" xmlns:wp="http://schemas.openxmlformats.org/drawingml/2006/wordprocessingDrawing" xmlns:w10="urn:schemas-microsoft-com:office:word" xmlns:w="http://schemas.openxmlformats.org/wordprocessingml/2006/main" xmlns:w14="http://schemas.microsoft.com/office/word/2010/wordml" xmlns:w15="http://schemas.microsoft.com/office/word/2012/wordml" xmlns:w16cex="http://schemas.microsoft.com/office/word/2018/wordml/cex" xmlns:w16cid="http://schemas.microsoft.com/office/word/2016/wordml/cid" xmlns:w16="http://schemas.microsoft.com/office/word/2018/wordml" xmlns:w16du="http://schemas.microsoft.com/office/word/2023/wordml/word16du" xmlns:w16sdtdh="http://schemas.microsoft.com/office/word/2020/wordml/sdtdatahash" xmlns:w16se="http://schemas.microsoft.com/office/word/2015/wordml/symex" xmlns:wpg="http://schemas.microsoft.com/office/word/2010/wordprocessingGroup" xmlns:wpi="http://schemas.microsoft.com/office/word/2010/wordprocessingInk" xmlns:wne="http://schemas.microsoft.com/office/word/2006/wordml" xmlns:wps="http://schemas.microsoft.com/office/word/2010/wordprocessingShape" mc:Ignorable="w14 w15 w16se w16cid w16 w16cex w16sdtdh w16du wp14">
   <w:abstractNum w:abstractNumId="0" w15:restartNumberingAfterBreak="0">
     <w:nsid w:val="0A546077"/>
     <w:multiLevelType w:val="hybridMultilevel"/>
@@ -1885,7 +2454,7 @@
 </file>
 
 <file path=word/styles.xml><?xml version="1.0" encoding="utf-8"?>
-<w:styles xmlns:mc="http://schemas.openxmlformats.org/markup-compatibility/2006" xmlns:r="http://schemas.openxmlformats.org/officeDocument/2006/relationships" xmlns:w="http://schemas.openxmlformats.org/wordprocessingml/2006/main" xmlns:w14="http://schemas.microsoft.com/office/word/2010/wordml" xmlns:w15="http://schemas.microsoft.com/office/word/2012/wordml" xmlns:w16cex="http://schemas.microsoft.com/office/word/2018/wordml/cex" xmlns:w16cid="http://schemas.microsoft.com/office/word/2016/wordml/cid" xmlns:w16="http://schemas.microsoft.com/office/word/2018/wordml" xmlns:w16sdtdh="http://schemas.microsoft.com/office/word/2020/wordml/sdtdatahash" xmlns:w16se="http://schemas.microsoft.com/office/word/2015/wordml/symex" mc:Ignorable="w14 w15 w16se w16cid w16 w16cex w16sdtdh">
+<w:styles xmlns:mc="http://schemas.openxmlformats.org/markup-compatibility/2006" xmlns:r="http://schemas.openxmlformats.org/officeDocument/2006/relationships" xmlns:w="http://schemas.openxmlformats.org/wordprocessingml/2006/main" xmlns:w14="http://schemas.microsoft.com/office/word/2010/wordml" xmlns:w15="http://schemas.microsoft.com/office/word/2012/wordml" xmlns:w16cex="http://schemas.microsoft.com/office/word/2018/wordml/cex" xmlns:w16cid="http://schemas.microsoft.com/office/word/2016/wordml/cid" xmlns:w16="http://schemas.microsoft.com/office/word/2018/wordml" xmlns:w16du="http://schemas.microsoft.com/office/word/2023/wordml/word16du" xmlns:w16sdtdh="http://schemas.microsoft.com/office/word/2020/wordml/sdtdatahash" xmlns:w16se="http://schemas.microsoft.com/office/word/2015/wordml/symex" mc:Ignorable="w14 w15 w16se w16cid w16 w16cex w16sdtdh w16du">
   <w:docDefaults>
     <w:rPrDefault>
       <w:rPr>

</xml_diff>